<commit_message>
hopefully fixed some errors
</commit_message>
<xml_diff>
--- a/descreteMath/Дискретка дз 12.docx
+++ b/descreteMath/Дискретка дз 12.docx
@@ -13078,7 +13078,6 @@
         <w:rPr>
           <w:b/>
           <w:bCs/>
-          <w:lang w:val="en-US"/>
         </w:rPr>
       </w:pPr>
       <w:r>
@@ -13101,7 +13100,6 @@
         <w:rPr>
           <w:b/>
           <w:bCs/>
-          <w:lang w:val="en-US"/>
         </w:rPr>
         <w:t>3</w:t>
       </w:r>
@@ -13109,7 +13107,6 @@
         <w:rPr>
           <w:b/>
           <w:bCs/>
-          <w:lang w:val="en-US"/>
         </w:rPr>
         <w:t>:</w:t>
       </w:r>
@@ -13119,7 +13116,6 @@
         <w:rPr>
           <w:b/>
           <w:bCs/>
-          <w:lang w:val="en-US"/>
         </w:rPr>
       </w:pPr>
       <w:r>
@@ -13134,9 +13130,24 @@
         <w:rPr>
           <w:b/>
           <w:bCs/>
-          <w:lang w:val="en-US"/>
         </w:rPr>
-        <w:t>3</w:t>
+        <w:t>3=0</w:t>
+      </w:r>
+    </w:p>
+    <w:p/>
+    <w:p>
+      <w:pPr>
+        <w:rPr>
+          <w:b/>
+          <w:bCs/>
+        </w:rPr>
+      </w:pPr>
+      <w:r>
+        <w:rPr>
+          <w:b/>
+          <w:bCs/>
+        </w:rPr>
+        <w:t xml:space="preserve">Найдем </w:t>
       </w:r>
       <w:r>
         <w:rPr>
@@ -13144,38 +13155,14 @@
           <w:bCs/>
           <w:lang w:val="en-US"/>
         </w:rPr>
-        <w:t>=0</w:t>
-      </w:r>
-    </w:p>
-    <w:p>
-      <w:pPr>
-        <w:rPr>
-          <w:lang w:val="en-US"/>
-        </w:rPr>
-      </w:pPr>
-    </w:p>
-    <w:p>
-      <w:pPr>
-        <w:rPr>
-          <w:b/>
-          <w:bCs/>
-          <w:lang w:val="en-US"/>
-        </w:rPr>
-      </w:pPr>
+        <w:t>p</w:t>
+      </w:r>
       <w:r>
         <w:rPr>
           <w:b/>
           <w:bCs/>
         </w:rPr>
-        <w:t xml:space="preserve">Найдем </w:t>
-      </w:r>
-      <w:r>
-        <w:rPr>
-          <w:b/>
-          <w:bCs/>
-          <w:lang w:val="en-US"/>
-        </w:rPr>
-        <w:t>p4:</w:t>
+        <w:t>4:</w:t>
       </w:r>
     </w:p>
     <w:p>
@@ -15797,33 +15784,13 @@
           <w:vertAlign w:val="subscript"/>
           <w:lang w:val="en-US"/>
         </w:rPr>
-        <w:t>4</w:t>
-      </w:r>
-      <w:r>
-        <w:rPr>
-          <w:vertAlign w:val="subscript"/>
-          <w:lang w:val="en-US"/>
-        </w:rPr>
-        <w:t>-</w:t>
-      </w:r>
-      <w:r>
-        <w:rPr>
-          <w:vertAlign w:val="subscript"/>
-          <w:lang w:val="en-US"/>
-        </w:rPr>
-        <w:t>11</w:t>
+        <w:t>4-11</w:t>
       </w:r>
       <w:r>
         <w:rPr>
           <w:lang w:val="en-US"/>
         </w:rPr>
-        <w:t>=</w:t>
-      </w:r>
-      <w:r>
-        <w:rPr>
-          <w:lang w:val="en-US"/>
-        </w:rPr>
-        <w:t>6</w:t>
+        <w:t>=6</w:t>
       </w:r>
     </w:p>
     <w:p>
@@ -18479,26 +18446,13 @@
           <w:vertAlign w:val="subscript"/>
           <w:lang w:val="en-US"/>
         </w:rPr>
-        <w:t>4-</w:t>
-      </w:r>
-      <w:r>
-        <w:rPr>
-          <w:vertAlign w:val="subscript"/>
-          <w:lang w:val="en-US"/>
-        </w:rPr>
-        <w:t>6</w:t>
+        <w:t>4-6</w:t>
       </w:r>
       <w:r>
         <w:rPr>
           <w:lang w:val="en-US"/>
         </w:rPr>
-        <w:t>=</w:t>
-      </w:r>
-      <w:r>
-        <w:rPr>
-          <w:lang w:val="en-US"/>
-        </w:rPr>
-        <w:t>1</w:t>
+        <w:t>=1</w:t>
       </w:r>
     </w:p>
     <w:p>
@@ -21376,33 +21330,13 @@
           <w:vertAlign w:val="subscript"/>
           <w:lang w:val="en-US"/>
         </w:rPr>
-        <w:t>5</w:t>
-      </w:r>
-      <w:r>
-        <w:rPr>
-          <w:vertAlign w:val="subscript"/>
-          <w:lang w:val="en-US"/>
-        </w:rPr>
-        <w:t>-1</w:t>
-      </w:r>
-      <w:r>
-        <w:rPr>
-          <w:vertAlign w:val="subscript"/>
-          <w:lang w:val="en-US"/>
-        </w:rPr>
-        <w:t>0</w:t>
+        <w:t>5-10</w:t>
       </w:r>
       <w:r>
         <w:rPr>
           <w:lang w:val="en-US"/>
         </w:rPr>
-        <w:t>=</w:t>
-      </w:r>
-      <w:r>
-        <w:rPr>
-          <w:lang w:val="en-US"/>
-        </w:rPr>
-        <w:t>5</w:t>
+        <w:t>=5</w:t>
       </w:r>
     </w:p>
     <w:p>
@@ -27060,26 +26994,13 @@
           <w:vertAlign w:val="subscript"/>
           <w:lang w:val="en-US"/>
         </w:rPr>
-        <w:t>6-</w:t>
-      </w:r>
-      <w:r>
-        <w:rPr>
-          <w:vertAlign w:val="subscript"/>
-          <w:lang w:val="en-US"/>
-        </w:rPr>
-        <w:t>8</w:t>
+        <w:t>6-8</w:t>
       </w:r>
       <w:r>
         <w:rPr>
           <w:lang w:val="en-US"/>
         </w:rPr>
-        <w:t>=</w:t>
-      </w:r>
-      <w:r>
-        <w:rPr>
-          <w:lang w:val="en-US"/>
-        </w:rPr>
-        <w:t>0</w:t>
+        <w:t>=0</w:t>
       </w:r>
     </w:p>
     <w:p>
@@ -27229,14 +27150,7 @@
           <w:b/>
           <w:bCs/>
         </w:rPr>
-        <w:t>7</w:t>
-      </w:r>
-      <w:r>
-        <w:rPr>
-          <w:b/>
-          <w:bCs/>
-        </w:rPr>
-        <w:t>:</w:t>
+        <w:t>7:</w:t>
       </w:r>
     </w:p>
     <w:p>
@@ -27259,21 +27173,7 @@
           <w:b/>
           <w:bCs/>
         </w:rPr>
-        <w:t>7</w:t>
-      </w:r>
-      <w:r>
-        <w:rPr>
-          <w:b/>
-          <w:bCs/>
-        </w:rPr>
-        <w:t>=</w:t>
-      </w:r>
-      <w:r>
-        <w:rPr>
-          <w:b/>
-          <w:bCs/>
-        </w:rPr>
-        <w:t>0</w:t>
+        <w:t>7=0</w:t>
       </w:r>
     </w:p>
     <w:p>
@@ -27302,7 +27202,6 @@
         <w:rPr>
           <w:b/>
           <w:bCs/>
-          <w:lang w:val="en-US"/>
         </w:rPr>
         <w:t>8</w:t>
       </w:r>
@@ -32940,26 +32839,13 @@
           <w:vertAlign w:val="subscript"/>
           <w:lang w:val="en-US"/>
         </w:rPr>
-        <w:t>8-1</w:t>
-      </w:r>
-      <w:r>
-        <w:rPr>
-          <w:vertAlign w:val="subscript"/>
-          <w:lang w:val="en-US"/>
-        </w:rPr>
-        <w:t>0</w:t>
+        <w:t>8-10</w:t>
       </w:r>
       <w:r>
         <w:rPr>
           <w:lang w:val="en-US"/>
         </w:rPr>
-        <w:t>=</w:t>
-      </w:r>
-      <w:r>
-        <w:rPr>
-          <w:lang w:val="en-US"/>
-        </w:rPr>
-        <w:t>0</w:t>
+        <w:t>=0</w:t>
       </w:r>
     </w:p>
     <w:p>
@@ -33102,7 +32988,6 @@
         <w:rPr>
           <w:b/>
           <w:bCs/>
-          <w:lang w:val="en-US"/>
         </w:rPr>
         <w:t>9</w:t>
       </w:r>
@@ -33127,7 +33012,14 @@
           <w:bCs/>
           <w:lang w:val="en-US"/>
         </w:rPr>
-        <w:t>P9</w:t>
+        <w:t>P</w:t>
+      </w:r>
+      <w:r>
+        <w:rPr>
+          <w:b/>
+          <w:bCs/>
+        </w:rPr>
+        <w:t>9</w:t>
       </w:r>
       <w:r>
         <w:rPr>
@@ -33163,7 +33055,6 @@
         <w:rPr>
           <w:b/>
           <w:bCs/>
-          <w:lang w:val="en-US"/>
         </w:rPr>
         <w:t>10</w:t>
       </w:r>
@@ -38822,10 +38713,7 @@
         <w:t>написана</w:t>
       </w:r>
       <w:r>
-        <w:t xml:space="preserve"> программа</w:t>
-      </w:r>
-      <w:r>
-        <w:t>:</w:t>
+        <w:t xml:space="preserve"> программа:</w:t>
       </w:r>
     </w:p>
     <w:p>
@@ -41608,57 +41496,12 @@
         <w:t xml:space="preserve">6 </w:t>
       </w:r>
       <w:r>
-        <w:t xml:space="preserve">и </w:t>
-      </w:r>
-      <w:r>
-        <w:t>ψ</w:t>
-      </w:r>
-      <w:r>
-        <w:t xml:space="preserve">7, </w:t>
-      </w:r>
-      <w:r>
-        <w:t>ψ</w:t>
-      </w:r>
-      <w:r>
-        <w:t xml:space="preserve">6 и </w:t>
-      </w:r>
-      <w:r>
-        <w:t>ψ</w:t>
-      </w:r>
-      <w:r>
-        <w:t xml:space="preserve">8, </w:t>
-      </w:r>
-      <w:r>
-        <w:t>ψ</w:t>
-      </w:r>
-      <w:r>
-        <w:t xml:space="preserve">5 и </w:t>
-      </w:r>
-      <w:r>
-        <w:t>ψ</w:t>
-      </w:r>
-      <w:r>
-        <w:t xml:space="preserve">8, </w:t>
-      </w:r>
-      <w:r>
-        <w:t>ψ</w:t>
-      </w:r>
-      <w:r>
-        <w:t xml:space="preserve">2 и </w:t>
-      </w:r>
-      <w:r>
-        <w:t>ψ</w:t>
-      </w:r>
-      <w:r>
-        <w:t>11.</w:t>
+        <w:t>и ψ7, ψ6 и ψ8, ψ5 и ψ8, ψ2 и ψ11.</w:t>
       </w:r>
     </w:p>
     <w:p>
       <w:r>
-        <w:t xml:space="preserve">Возьмем множества </w:t>
-      </w:r>
-      <w:r>
-        <w:t>ψ</w:t>
+        <w:t>Возьмем множества ψ</w:t>
       </w:r>
       <w:r>
         <w:t xml:space="preserve">6 </w:t>
@@ -41668,28 +41511,11 @@
       </w:r>
     </w:p>
     <w:p>
-      <w:pPr>
-        <w:rPr>
-          <w:lang w:val="en-US"/>
-        </w:rPr>
-      </w:pPr>
       <w:r>
         <w:t>ψ</w:t>
       </w:r>
       <w:r>
-        <w:rPr>
-          <w:lang w:val="en-US"/>
-        </w:rPr>
-        <w:t>6 [u2-5, u5-10, u6-10, u1-10]</w:t>
-      </w:r>
-    </w:p>
-    <w:p>
-      <w:r>
-        <w:lastRenderedPageBreak/>
-        <w:t>ψ</w:t>
-      </w:r>
-      <w:r>
-        <w:t>7 [</w:t>
+        <w:t>6 [</w:t>
       </w:r>
       <w:r>
         <w:rPr>
@@ -41698,7 +41524,7 @@
         <w:t>u</w:t>
       </w:r>
       <w:r>
-        <w:t xml:space="preserve">4-6, </w:t>
+        <w:t xml:space="preserve">2-5, </w:t>
       </w:r>
       <w:r>
         <w:rPr>
@@ -41707,7 +41533,7 @@
         <w:t>u</w:t>
       </w:r>
       <w:r>
-        <w:t xml:space="preserve">2-6, </w:t>
+        <w:t xml:space="preserve">5-10, </w:t>
       </w:r>
       <w:r>
         <w:rPr>
@@ -41716,7 +41542,7 @@
         <w:t>u</w:t>
       </w:r>
       <w:r>
-        <w:t xml:space="preserve">1-8, </w:t>
+        <w:t xml:space="preserve">6-10, </w:t>
       </w:r>
       <w:r>
         <w:rPr>
@@ -41725,7 +41551,16 @@
         <w:t>u</w:t>
       </w:r>
       <w:r>
-        <w:t xml:space="preserve">8-12, </w:t>
+        <w:t>1-10]</w:t>
+      </w:r>
+    </w:p>
+    <w:p>
+      <w:r>
+        <w:lastRenderedPageBreak/>
+        <w:t>ψ</w:t>
+      </w:r>
+      <w:r>
+        <w:t>7 [</w:t>
       </w:r>
       <w:r>
         <w:rPr>
@@ -41734,6 +41569,42 @@
         <w:t>u</w:t>
       </w:r>
       <w:r>
+        <w:t xml:space="preserve">4-6, </w:t>
+      </w:r>
+      <w:r>
+        <w:rPr>
+          <w:lang w:val="en-US"/>
+        </w:rPr>
+        <w:t>u</w:t>
+      </w:r>
+      <w:r>
+        <w:t xml:space="preserve">2-6, </w:t>
+      </w:r>
+      <w:r>
+        <w:rPr>
+          <w:lang w:val="en-US"/>
+        </w:rPr>
+        <w:t>u</w:t>
+      </w:r>
+      <w:r>
+        <w:t xml:space="preserve">1-8, </w:t>
+      </w:r>
+      <w:r>
+        <w:rPr>
+          <w:lang w:val="en-US"/>
+        </w:rPr>
+        <w:t>u</w:t>
+      </w:r>
+      <w:r>
+        <w:t xml:space="preserve">8-12, </w:t>
+      </w:r>
+      <w:r>
+        <w:rPr>
+          <w:lang w:val="en-US"/>
+        </w:rPr>
+        <w:t>u</w:t>
+      </w:r>
+      <w:r>
         <w:t>1-6]</w:t>
       </w:r>
     </w:p>
@@ -41751,19 +41622,7 @@
         <w:t xml:space="preserve">, </w:t>
       </w:r>
       <w:r>
-        <w:t xml:space="preserve">содержащем максимальное число непересекающихся ребер, ребра, вошедшие в </w:t>
-      </w:r>
-      <w:r>
-        <w:t>ψ</w:t>
-      </w:r>
-      <w:r>
-        <w:t xml:space="preserve">6, проводим внутри гамильтонова цикла, а ребра в </w:t>
-      </w:r>
-      <w:r>
-        <w:t>ψ</w:t>
-      </w:r>
-      <w:r>
-        <w:t>7 – вне его.</w:t>
+        <w:t>содержащем максимальное число непересекающихся ребер, ребра, вошедшие в ψ6, проводим внутри гамильтонова цикла, а ребра в ψ7 – вне его.</w:t>
       </w:r>
     </w:p>
     <w:p>
@@ -41829,10 +41688,7 @@
     </w:p>
     <w:p>
       <w:r>
-        <w:t xml:space="preserve">Удалим из </w:t>
-      </w:r>
-      <w:r>
-        <w:t>ψ</w:t>
+        <w:t>Удалим из ψ</w:t>
       </w:r>
       <w:r>
         <w:rPr>
@@ -41844,19 +41700,13 @@
         <w:t>’</w:t>
       </w:r>
       <w:r>
-        <w:t xml:space="preserve"> ребра, не вошедшие в </w:t>
-      </w:r>
-      <w:r>
-        <w:t>ψ</w:t>
+        <w:t xml:space="preserve"> ребра, не вошедшие в ψ</w:t>
       </w:r>
       <w:r>
         <w:t xml:space="preserve">6 </w:t>
       </w:r>
       <w:r>
-        <w:t>и ψ7</w:t>
-      </w:r>
-      <w:r>
-        <w:t>. Также объединим оставшиеся одинаковые множится</w:t>
+        <w:t>и ψ7. Также объединим оставшиеся одинаковые множится</w:t>
       </w:r>
       <w:r>
         <w:t>.</w:t>
@@ -41922,9 +41772,6 @@
         <w:t>ψ</w:t>
       </w:r>
       <w:r>
-        <w:rPr>
-          <w:lang w:val="en-US"/>
-        </w:rPr>
         <w:t>7</w:t>
       </w:r>
       <w:r>
@@ -41936,9 +41783,6 @@
         <w:t>ψ</w:t>
       </w:r>
       <w:r>
-        <w:rPr>
-          <w:lang w:val="en-US"/>
-        </w:rPr>
         <w:t>8</w:t>
       </w:r>
       <w:r>
@@ -43294,19 +43138,7 @@
     <w:p>
       <w:r>
         <w:lastRenderedPageBreak/>
-        <w:t>В суграфе H</w:t>
-      </w:r>
-      <w:r>
-        <w:t>’</w:t>
-      </w:r>
-      <w:r>
-        <w:t>, содержащем максимальное число непересекающихся ребер, ребра, вошедшие в ψ</w:t>
-      </w:r>
-      <w:r>
-        <w:t>1</w:t>
-      </w:r>
-      <w:r>
-        <w:t>, проводим внутри гамильтонова цикла, а ребра в ψ</w:t>
+        <w:t>В суграфе H’, содержащем максимальное число непересекающихся ребер, ребра, вошедшие в ψ1, проводим внутри гамильтонова цикла, а ребра в ψ</w:t>
       </w:r>
       <w:r>
         <w:t>8</w:t>
@@ -43372,354 +43204,17 @@
     </w:p>
     <w:p>
       <w:r>
-        <w:t>Удалим из ψ</w:t>
-      </w:r>
-      <w:r>
-        <w:rPr>
-          <w:lang w:val="en-US"/>
-        </w:rPr>
-        <w:t>G</w:t>
-      </w:r>
-      <w:r>
-        <w:t>’</w:t>
-      </w:r>
-      <w:r>
-        <w:t xml:space="preserve"> ребра, не вошедшие в ψ</w:t>
-      </w:r>
-      <w:r>
-        <w:t xml:space="preserve">6 </w:t>
-      </w:r>
-      <w:r>
-        <w:t>и ψ7. Также объединим оставшиеся одинаковые множится</w:t>
-      </w:r>
-      <w:r>
-        <w:t>.</w:t>
-      </w:r>
-    </w:p>
-    <w:p>
-      <w:r>
-        <w:t>ψ1 [u1-6]</w:t>
-      </w:r>
-    </w:p>
-    <w:p>
-      <w:r>
-        <w:t>ψ</w:t>
-      </w:r>
-      <w:r>
-        <w:rPr>
-          <w:lang w:val="en-US"/>
-        </w:rPr>
+        <w:t>Все рёбра графа G реализованы. Толщина m=</w:t>
+      </w:r>
+      <w:r>
         <w:t>2</w:t>
-      </w:r>
-      <w:r>
-        <w:t xml:space="preserve"> [u1-10]</w:t>
-      </w:r>
-    </w:p>
-    <w:tbl>
-      <w:tblPr>
-        <w:tblStyle w:val="a8"/>
-        <w:tblW w:w="0" w:type="auto"/>
-        <w:tblLook w:val="04A0" w:firstRow="1" w:lastRow="0" w:firstColumn="1" w:lastColumn="0" w:noHBand="0" w:noVBand="1"/>
-      </w:tblPr>
-      <w:tblGrid>
-        <w:gridCol w:w="336"/>
-        <w:gridCol w:w="336"/>
-        <w:gridCol w:w="336"/>
-      </w:tblGrid>
-      <w:tr>
-        <w:tc>
-          <w:tcPr>
-            <w:tcW w:w="0" w:type="auto"/>
-            <w:tcBorders>
-              <w:bottom w:val="single" w:sz="12" w:space="0" w:color="auto"/>
-              <w:right w:val="single" w:sz="12" w:space="0" w:color="auto"/>
-            </w:tcBorders>
-          </w:tcPr>
-          <w:p/>
-        </w:tc>
-        <w:tc>
-          <w:tcPr>
-            <w:tcW w:w="0" w:type="auto"/>
-            <w:tcBorders>
-              <w:left w:val="single" w:sz="12" w:space="0" w:color="auto"/>
-              <w:bottom w:val="single" w:sz="12" w:space="0" w:color="auto"/>
-            </w:tcBorders>
-          </w:tcPr>
-          <w:p>
-            <w:pPr>
-              <w:rPr>
-                <w:lang w:val="en-US"/>
-              </w:rPr>
-            </w:pPr>
-            <w:r>
-              <w:rPr>
-                <w:lang w:val="en-US"/>
-              </w:rPr>
-              <w:t>1</w:t>
-            </w:r>
-          </w:p>
-        </w:tc>
-        <w:tc>
-          <w:tcPr>
-            <w:tcW w:w="0" w:type="auto"/>
-            <w:tcBorders>
-              <w:bottom w:val="single" w:sz="12" w:space="0" w:color="auto"/>
-            </w:tcBorders>
-          </w:tcPr>
-          <w:p>
-            <w:pPr>
-              <w:rPr>
-                <w:lang w:val="en-US"/>
-              </w:rPr>
-            </w:pPr>
-            <w:r>
-              <w:rPr>
-                <w:lang w:val="en-US"/>
-              </w:rPr>
-              <w:t>2</w:t>
-            </w:r>
-          </w:p>
-        </w:tc>
-      </w:tr>
-      <w:tr>
-        <w:tc>
-          <w:tcPr>
-            <w:tcW w:w="0" w:type="auto"/>
-            <w:tcBorders>
-              <w:top w:val="single" w:sz="12" w:space="0" w:color="auto"/>
-              <w:right w:val="single" w:sz="12" w:space="0" w:color="auto"/>
-            </w:tcBorders>
-          </w:tcPr>
-          <w:p>
-            <w:pPr>
-              <w:rPr>
-                <w:lang w:val="en-US"/>
-              </w:rPr>
-            </w:pPr>
-            <w:r>
-              <w:rPr>
-                <w:lang w:val="en-US"/>
-              </w:rPr>
-              <w:t>1</w:t>
-            </w:r>
-          </w:p>
-        </w:tc>
-        <w:tc>
-          <w:tcPr>
-            <w:tcW w:w="0" w:type="auto"/>
-            <w:tcBorders>
-              <w:top w:val="single" w:sz="12" w:space="0" w:color="auto"/>
-              <w:left w:val="single" w:sz="12" w:space="0" w:color="auto"/>
-            </w:tcBorders>
-          </w:tcPr>
-          <w:p>
-            <w:pPr>
-              <w:rPr>
-                <w:lang w:val="en-US"/>
-              </w:rPr>
-            </w:pPr>
-            <w:r>
-              <w:rPr>
-                <w:lang w:val="en-US"/>
-              </w:rPr>
-              <w:t>0</w:t>
-            </w:r>
-          </w:p>
-        </w:tc>
-        <w:tc>
-          <w:tcPr>
-            <w:tcW w:w="0" w:type="auto"/>
-            <w:tcBorders>
-              <w:top w:val="single" w:sz="12" w:space="0" w:color="auto"/>
-            </w:tcBorders>
-            <w:shd w:val="clear" w:color="auto" w:fill="ED7D31" w:themeFill="accent2"/>
-          </w:tcPr>
-          <w:p>
-            <w:pPr>
-              <w:rPr>
-                <w:lang w:val="en-US"/>
-              </w:rPr>
-            </w:pPr>
-            <w:r>
-              <w:rPr>
-                <w:lang w:val="en-US"/>
-              </w:rPr>
-              <w:t>2</w:t>
-            </w:r>
-          </w:p>
-        </w:tc>
-      </w:tr>
-      <w:tr>
-        <w:tc>
-          <w:tcPr>
-            <w:tcW w:w="0" w:type="auto"/>
-            <w:tcBorders>
-              <w:right w:val="single" w:sz="12" w:space="0" w:color="auto"/>
-            </w:tcBorders>
-          </w:tcPr>
-          <w:p>
-            <w:pPr>
-              <w:rPr>
-                <w:lang w:val="en-US"/>
-              </w:rPr>
-            </w:pPr>
-            <w:r>
-              <w:rPr>
-                <w:lang w:val="en-US"/>
-              </w:rPr>
-              <w:t>2</w:t>
-            </w:r>
-          </w:p>
-        </w:tc>
-        <w:tc>
-          <w:tcPr>
-            <w:tcW w:w="0" w:type="auto"/>
-            <w:tcBorders>
-              <w:left w:val="single" w:sz="12" w:space="0" w:color="auto"/>
-            </w:tcBorders>
-          </w:tcPr>
-          <w:p/>
-        </w:tc>
-        <w:tc>
-          <w:tcPr>
-            <w:tcW w:w="0" w:type="auto"/>
-          </w:tcPr>
-          <w:p>
-            <w:pPr>
-              <w:rPr>
-                <w:lang w:val="en-US"/>
-              </w:rPr>
-            </w:pPr>
-            <w:r>
-              <w:rPr>
-                <w:lang w:val="en-US"/>
-              </w:rPr>
-              <w:t>0</w:t>
-            </w:r>
-          </w:p>
-        </w:tc>
-      </w:tr>
-    </w:tbl>
-    <w:p>
-      <w:r>
-        <w:t>Возьмем множества ψ</w:t>
-      </w:r>
-      <w:r>
-        <w:t>1</w:t>
-      </w:r>
-      <w:r>
-        <w:t xml:space="preserve"> </w:t>
-      </w:r>
-      <w:r>
-        <w:t>и ψ</w:t>
-      </w:r>
-      <w:r>
-        <w:t>2</w:t>
-      </w:r>
-    </w:p>
-    <w:p>
-      <w:r>
-        <w:t>ψ1 [u1-6]</w:t>
-      </w:r>
-    </w:p>
-    <w:p>
-      <w:r>
-        <w:t>ψ</w:t>
-      </w:r>
-      <w:r>
-        <w:rPr>
-          <w:lang w:val="en-US"/>
-        </w:rPr>
-        <w:t>2</w:t>
-      </w:r>
-      <w:r>
-        <w:t xml:space="preserve"> [u1-10]</w:t>
-      </w:r>
-    </w:p>
-    <w:p>
-      <w:r>
-        <w:lastRenderedPageBreak/>
-        <w:t>В суграфе H’, содержащем максимальное число непересекающихся ребер, ребра, вошедшие в ψ1, проводим внутри гамильтонова цикла, а ребра в ψ</w:t>
-      </w:r>
-      <w:r>
-        <w:t>2</w:t>
-      </w:r>
-      <w:r>
-        <w:t xml:space="preserve"> – вне его.</w:t>
-      </w:r>
-    </w:p>
-    <w:p/>
-    <w:p>
-      <w:r>
-        <w:rPr>
-          <w:noProof/>
-        </w:rPr>
-        <w:drawing>
-          <wp:inline distT="0" distB="0" distL="0" distR="0" wp14:anchorId="09321917" wp14:editId="47AC7AC2">
-            <wp:extent cx="5943600" cy="5467350"/>
-            <wp:effectExtent l="0" t="0" r="0" b="0"/>
-            <wp:docPr id="13" name="Рисунок 13"/>
-            <wp:cNvGraphicFramePr>
-              <a:graphicFrameLocks xmlns:a="http://schemas.openxmlformats.org/drawingml/2006/main" noChangeAspect="1"/>
-            </wp:cNvGraphicFramePr>
-            <a:graphic xmlns:a="http://schemas.openxmlformats.org/drawingml/2006/main">
-              <a:graphicData uri="http://schemas.openxmlformats.org/drawingml/2006/picture">
-                <pic:pic xmlns:pic="http://schemas.openxmlformats.org/drawingml/2006/picture">
-                  <pic:nvPicPr>
-                    <pic:cNvPr id="0" name="Picture 8"/>
-                    <pic:cNvPicPr>
-                      <a:picLocks noChangeAspect="1" noChangeArrowheads="1"/>
-                    </pic:cNvPicPr>
-                  </pic:nvPicPr>
-                  <pic:blipFill>
-                    <a:blip r:embed="rId24">
-                      <a:extLst>
-                        <a:ext uri="{28A0092B-C50C-407E-A947-70E740481C1C}">
-                          <a14:useLocalDpi xmlns:a14="http://schemas.microsoft.com/office/drawing/2010/main" val="0"/>
-                        </a:ext>
-                      </a:extLst>
-                    </a:blip>
-                    <a:srcRect/>
-                    <a:stretch>
-                      <a:fillRect/>
-                    </a:stretch>
-                  </pic:blipFill>
-                  <pic:spPr bwMode="auto">
-                    <a:xfrm>
-                      <a:off x="0" y="0"/>
-                      <a:ext cx="5943600" cy="5467350"/>
-                    </a:xfrm>
-                    <a:prstGeom prst="rect">
-                      <a:avLst/>
-                    </a:prstGeom>
-                    <a:noFill/>
-                    <a:ln>
-                      <a:noFill/>
-                    </a:ln>
-                  </pic:spPr>
-                </pic:pic>
-              </a:graphicData>
-            </a:graphic>
-          </wp:inline>
-        </w:drawing>
-      </w:r>
-    </w:p>
-    <w:p>
-      <w:r>
-        <w:t>Все рёбра графа G реализованы. Толщина m=</w:t>
-      </w:r>
-      <w:r>
-        <w:rPr>
-          <w:lang w:val="en-US"/>
-        </w:rPr>
-        <w:t>3</w:t>
       </w:r>
       <w:r>
         <w:t>.</w:t>
       </w:r>
     </w:p>
     <w:sectPr>
-      <w:footerReference w:type="default" r:id="rId25"/>
+      <w:footerReference w:type="default" r:id="rId24"/>
       <w:pgSz w:w="12240" w:h="15840"/>
       <w:pgMar w:top="1440" w:right="1440" w:bottom="1440" w:left="1440" w:header="720" w:footer="720" w:gutter="0"/>
       <w:cols w:space="720"/>
@@ -48371,10 +47866,6 @@
 </file>
 
 <file path=customXml/item1.xml><?xml version="1.0" encoding="utf-8"?>
-<b:Sources xmlns:b="http://schemas.openxmlformats.org/officeDocument/2006/bibliography" xmlns="http://schemas.openxmlformats.org/officeDocument/2006/bibliography" SelectedStyle="\APASixthEditionOfficeOnline.xsl" StyleName="APA" Version="6"/>
-</file>
-
-<file path=customXml/item2.xml><?xml version="1.0" encoding="utf-8"?>
 <?mso-contentType ?>
 <FormTemplates xmlns="http://schemas.microsoft.com/sharepoint/v3/contenttype/forms">
   <Display>DocumentLibraryForm</Display>
@@ -48383,13 +47874,11 @@
 </FormTemplates>
 </file>
 
-<file path=customXml/item3.xml><?xml version="1.0" encoding="utf-8"?>
-<p:properties xmlns:p="http://schemas.microsoft.com/office/2006/metadata/properties" xmlns:xsi="http://www.w3.org/2001/XMLSchema-instance" xmlns:pc="http://schemas.microsoft.com/office/infopath/2007/PartnerControls">
-  <documentManagement/>
-</p:properties>
+<file path=customXml/item2.xml><?xml version="1.0" encoding="utf-8"?>
+<b:Sources xmlns:b="http://schemas.openxmlformats.org/officeDocument/2006/bibliography" xmlns="http://schemas.openxmlformats.org/officeDocument/2006/bibliography" SelectedStyle="\APASixthEditionOfficeOnline.xsl" StyleName="APA" Version="6"/>
 </file>
 
-<file path=customXml/item4.xml><?xml version="1.0" encoding="utf-8"?>
+<file path=customXml/item3.xml><?xml version="1.0" encoding="utf-8"?>
 <ct:contentTypeSchema xmlns:ct="http://schemas.microsoft.com/office/2006/metadata/contentType" xmlns:ma="http://schemas.microsoft.com/office/2006/metadata/properties/metaAttributes" ct:_="" ma:_="" ma:contentTypeName="Документ" ma:contentTypeID="0x01010021698D4302690741995ED0272D61D6A5" ma:contentTypeVersion="4" ma:contentTypeDescription="Создание документа." ma:contentTypeScope="" ma:versionID="5d42c33a528a295821b7d1e09411c3b0">
   <xsd:schema xmlns:xsd="http://www.w3.org/2001/XMLSchema" xmlns:xs="http://www.w3.org/2001/XMLSchema" xmlns:p="http://schemas.microsoft.com/office/2006/metadata/properties" xmlns:ns3="2b26d3b0-318c-4054-b3c0-e49a30e61c3c" targetNamespace="http://schemas.microsoft.com/office/2006/metadata/properties" ma:root="true" ma:fieldsID="9edb61012c44167b33a21135b3a34432" ns3:_="">
     <xsd:import namespace="2b26d3b0-318c-4054-b3c0-e49a30e61c3c"/>
@@ -48535,7 +48024,21 @@
 </ct:contentTypeSchema>
 </file>
 
+<file path=customXml/item4.xml><?xml version="1.0" encoding="utf-8"?>
+<p:properties xmlns:p="http://schemas.microsoft.com/office/2006/metadata/properties" xmlns:xsi="http://www.w3.org/2001/XMLSchema-instance" xmlns:pc="http://schemas.microsoft.com/office/infopath/2007/PartnerControls">
+  <documentManagement/>
+</p:properties>
+</file>
+
 <file path=customXml/itemProps1.xml><?xml version="1.0" encoding="utf-8"?>
+<ds:datastoreItem xmlns:ds="http://schemas.openxmlformats.org/officeDocument/2006/customXml" ds:itemID="{2FC2C40F-08CA-48D1-A1B7-377C4BBABFA7}">
+  <ds:schemaRefs>
+    <ds:schemaRef ds:uri="http://schemas.microsoft.com/sharepoint/v3/contenttype/forms"/>
+  </ds:schemaRefs>
+</ds:datastoreItem>
+</file>
+
+<file path=customXml/itemProps2.xml><?xml version="1.0" encoding="utf-8"?>
 <ds:datastoreItem xmlns:ds="http://schemas.openxmlformats.org/officeDocument/2006/customXml" ds:itemID="{630EFC73-8405-45A3-8918-9BBCB8E889E1}">
   <ds:schemaRefs>
     <ds:schemaRef ds:uri="http://schemas.openxmlformats.org/officeDocument/2006/bibliography"/>
@@ -48543,24 +48046,7 @@
 </ds:datastoreItem>
 </file>
 
-<file path=customXml/itemProps2.xml><?xml version="1.0" encoding="utf-8"?>
-<ds:datastoreItem xmlns:ds="http://schemas.openxmlformats.org/officeDocument/2006/customXml" ds:itemID="{2FC2C40F-08CA-48D1-A1B7-377C4BBABFA7}">
-  <ds:schemaRefs>
-    <ds:schemaRef ds:uri="http://schemas.microsoft.com/sharepoint/v3/contenttype/forms"/>
-  </ds:schemaRefs>
-</ds:datastoreItem>
-</file>
-
 <file path=customXml/itemProps3.xml><?xml version="1.0" encoding="utf-8"?>
-<ds:datastoreItem xmlns:ds="http://schemas.openxmlformats.org/officeDocument/2006/customXml" ds:itemID="{CAB1A6A3-1E58-4D8B-ACE3-663681D3520B}">
-  <ds:schemaRefs>
-    <ds:schemaRef ds:uri="http://schemas.microsoft.com/office/2006/metadata/properties"/>
-    <ds:schemaRef ds:uri="http://schemas.microsoft.com/office/infopath/2007/PartnerControls"/>
-  </ds:schemaRefs>
-</ds:datastoreItem>
-</file>
-
-<file path=customXml/itemProps4.xml><?xml version="1.0" encoding="utf-8"?>
 <ds:datastoreItem xmlns:ds="http://schemas.openxmlformats.org/officeDocument/2006/customXml" ds:itemID="{CFD667C5-4FBE-4D41-B47B-D95956BBCCF4}">
   <ds:schemaRefs>
     <ds:schemaRef ds:uri="http://schemas.microsoft.com/office/2006/metadata/contentType"/>
@@ -48576,4 +48062,13 @@
     <ds:schemaRef ds:uri="http://schemas.microsoft.com/internal/obd"/>
   </ds:schemaRefs>
 </ds:datastoreItem>
+</file>
+
+<file path=customXml/itemProps4.xml><?xml version="1.0" encoding="utf-8"?>
+<ds:datastoreItem xmlns:ds="http://schemas.openxmlformats.org/officeDocument/2006/customXml" ds:itemID="{CAB1A6A3-1E58-4D8B-ACE3-663681D3520B}">
+  <ds:schemaRefs>
+    <ds:schemaRef ds:uri="http://schemas.microsoft.com/office/2006/metadata/properties"/>
+    <ds:schemaRef ds:uri="http://schemas.microsoft.com/office/infopath/2007/PartnerControls"/>
+  </ds:schemaRefs>
+</ds:datastoreItem>
 </file>
</xml_diff>

<commit_message>
fixed descrete math 12
</commit_message>
<xml_diff>
--- a/descreteMath/Дискретка дз 12.docx
+++ b/descreteMath/Дискретка дз 12.docx
@@ -39243,6 +39243,7 @@
             <w:tcBorders>
               <w:top w:val="single" w:sz="12" w:space="0" w:color="auto"/>
             </w:tcBorders>
+            <w:shd w:val="clear" w:color="auto" w:fill="auto"/>
           </w:tcPr>
           <w:p>
             <w:pPr>
@@ -39610,7 +39611,7 @@
         <w:tc>
           <w:tcPr>
             <w:tcW w:w="357" w:type="pct"/>
-            <w:shd w:val="clear" w:color="auto" w:fill="D9D9D9" w:themeFill="background1" w:themeFillShade="D9"/>
+            <w:shd w:val="clear" w:color="auto" w:fill="ED7D31" w:themeFill="accent2"/>
           </w:tcPr>
           <w:p>
             <w:pPr>
@@ -40194,7 +40195,7 @@
         <w:tc>
           <w:tcPr>
             <w:tcW w:w="357" w:type="pct"/>
-            <w:shd w:val="clear" w:color="auto" w:fill="D9D9D9" w:themeFill="background1" w:themeFillShade="D9"/>
+            <w:shd w:val="clear" w:color="auto" w:fill="ED7D31" w:themeFill="accent2"/>
           </w:tcPr>
           <w:p>
             <w:pPr>
@@ -40368,7 +40369,7 @@
         <w:tc>
           <w:tcPr>
             <w:tcW w:w="357" w:type="pct"/>
-            <w:shd w:val="clear" w:color="auto" w:fill="D9D9D9" w:themeFill="background1" w:themeFillShade="D9"/>
+            <w:shd w:val="clear" w:color="auto" w:fill="ED7D31" w:themeFill="accent2"/>
           </w:tcPr>
           <w:p>
             <w:pPr>
@@ -40391,7 +40392,7 @@
         <w:tc>
           <w:tcPr>
             <w:tcW w:w="357" w:type="pct"/>
-            <w:shd w:val="clear" w:color="auto" w:fill="D9D9D9" w:themeFill="background1" w:themeFillShade="D9"/>
+            <w:shd w:val="clear" w:color="auto" w:fill="ED7D31" w:themeFill="accent2"/>
           </w:tcPr>
           <w:p>
             <w:pPr>
@@ -41714,1499 +41715,22 @@
     </w:p>
     <w:p>
       <w:r>
-        <w:t>ψ1 [u1-8, u1-6]</w:t>
+        <w:t>ψ1 [u2-8]</w:t>
       </w:r>
     </w:p>
     <w:p>
       <w:r>
-        <w:t>ψ2 [u1-8]</w:t>
+        <w:t>ψ2 [u4-11]</w:t>
       </w:r>
     </w:p>
     <w:p>
       <w:r>
-        <w:t>ψ</w:t>
-      </w:r>
-      <w:r>
-        <w:t>3</w:t>
-      </w:r>
-      <w:r>
-        <w:t xml:space="preserve"> [u6-10]</w:t>
-      </w:r>
-    </w:p>
-    <w:p>
-      <w:r>
-        <w:t>ψ</w:t>
-      </w:r>
-      <w:r>
-        <w:t>4</w:t>
-      </w:r>
-      <w:r>
-        <w:t xml:space="preserve"> [u5-10, u1-10]</w:t>
-      </w:r>
-    </w:p>
-    <w:p>
-      <w:r>
-        <w:t>ψ</w:t>
-      </w:r>
-      <w:r>
-        <w:t>5</w:t>
-      </w:r>
-      <w:r>
-        <w:t xml:space="preserve"> [u2-6, u8-12]</w:t>
-      </w:r>
-    </w:p>
-    <w:p>
-      <w:r>
-        <w:lastRenderedPageBreak/>
-        <w:t>ψ</w:t>
-      </w:r>
-      <w:r>
-        <w:t>6</w:t>
-      </w:r>
-      <w:r>
-        <w:t xml:space="preserve"> [u2-6, u8-12]</w:t>
-      </w:r>
-    </w:p>
-    <w:p>
-      <w:r>
-        <w:t>ψ</w:t>
-      </w:r>
-      <w:r>
-        <w:t>7</w:t>
-      </w:r>
-      <w:r>
-        <w:t xml:space="preserve"> [u2-6]</w:t>
-      </w:r>
-    </w:p>
-    <w:p>
-      <w:r>
-        <w:t>ψ</w:t>
-      </w:r>
-      <w:r>
-        <w:t>8</w:t>
-      </w:r>
-      <w:r>
-        <w:t xml:space="preserve"> [u2-6, u1-10]</w:t>
-      </w:r>
-    </w:p>
-    <w:tbl>
-      <w:tblPr>
-        <w:tblStyle w:val="a8"/>
-        <w:tblW w:w="3214" w:type="pct"/>
-        <w:tblLook w:val="04A0" w:firstRow="1" w:lastRow="0" w:firstColumn="1" w:lastColumn="0" w:noHBand="0" w:noVBand="1"/>
-      </w:tblPr>
-      <w:tblGrid>
-        <w:gridCol w:w="669"/>
-        <w:gridCol w:w="669"/>
-        <w:gridCol w:w="668"/>
-        <w:gridCol w:w="668"/>
-        <w:gridCol w:w="668"/>
-        <w:gridCol w:w="668"/>
-        <w:gridCol w:w="668"/>
-        <w:gridCol w:w="668"/>
-        <w:gridCol w:w="664"/>
-      </w:tblGrid>
-      <w:tr>
-        <w:trPr>
-          <w:trHeight w:val="30"/>
-        </w:trPr>
-        <w:tc>
-          <w:tcPr>
-            <w:tcW w:w="556" w:type="pct"/>
-            <w:tcBorders>
-              <w:bottom w:val="single" w:sz="12" w:space="0" w:color="auto"/>
-              <w:right w:val="single" w:sz="12" w:space="0" w:color="auto"/>
-            </w:tcBorders>
-            <w:shd w:val="clear" w:color="auto" w:fill="auto"/>
-          </w:tcPr>
-          <w:p/>
-        </w:tc>
-        <w:tc>
-          <w:tcPr>
-            <w:tcW w:w="556" w:type="pct"/>
-            <w:tcBorders>
-              <w:left w:val="single" w:sz="12" w:space="0" w:color="auto"/>
-              <w:bottom w:val="single" w:sz="12" w:space="0" w:color="auto"/>
-            </w:tcBorders>
-            <w:shd w:val="clear" w:color="auto" w:fill="auto"/>
-          </w:tcPr>
-          <w:p>
-            <w:r>
-              <w:t>1</w:t>
-            </w:r>
-          </w:p>
-        </w:tc>
-        <w:tc>
-          <w:tcPr>
-            <w:tcW w:w="556" w:type="pct"/>
-            <w:tcBorders>
-              <w:bottom w:val="single" w:sz="12" w:space="0" w:color="auto"/>
-            </w:tcBorders>
-            <w:shd w:val="clear" w:color="auto" w:fill="auto"/>
-          </w:tcPr>
-          <w:p>
-            <w:r>
-              <w:t>2</w:t>
-            </w:r>
-          </w:p>
-        </w:tc>
-        <w:tc>
-          <w:tcPr>
-            <w:tcW w:w="556" w:type="pct"/>
-            <w:tcBorders>
-              <w:bottom w:val="single" w:sz="12" w:space="0" w:color="auto"/>
-            </w:tcBorders>
-            <w:shd w:val="clear" w:color="auto" w:fill="auto"/>
-          </w:tcPr>
-          <w:p>
-            <w:r>
-              <w:t>3</w:t>
-            </w:r>
-          </w:p>
-        </w:tc>
-        <w:tc>
-          <w:tcPr>
-            <w:tcW w:w="556" w:type="pct"/>
-            <w:tcBorders>
-              <w:bottom w:val="single" w:sz="12" w:space="0" w:color="auto"/>
-            </w:tcBorders>
-            <w:shd w:val="clear" w:color="auto" w:fill="auto"/>
-          </w:tcPr>
-          <w:p>
-            <w:r>
-              <w:t>4</w:t>
-            </w:r>
-          </w:p>
-        </w:tc>
-        <w:tc>
-          <w:tcPr>
-            <w:tcW w:w="556" w:type="pct"/>
-            <w:tcBorders>
-              <w:bottom w:val="single" w:sz="12" w:space="0" w:color="auto"/>
-            </w:tcBorders>
-            <w:shd w:val="clear" w:color="auto" w:fill="auto"/>
-          </w:tcPr>
-          <w:p>
-            <w:r>
-              <w:t>5</w:t>
-            </w:r>
-          </w:p>
-        </w:tc>
-        <w:tc>
-          <w:tcPr>
-            <w:tcW w:w="556" w:type="pct"/>
-            <w:tcBorders>
-              <w:bottom w:val="single" w:sz="12" w:space="0" w:color="auto"/>
-            </w:tcBorders>
-            <w:shd w:val="clear" w:color="auto" w:fill="auto"/>
-          </w:tcPr>
-          <w:p>
-            <w:r>
-              <w:t>6</w:t>
-            </w:r>
-          </w:p>
-        </w:tc>
-        <w:tc>
-          <w:tcPr>
-            <w:tcW w:w="556" w:type="pct"/>
-            <w:tcBorders>
-              <w:bottom w:val="single" w:sz="12" w:space="0" w:color="auto"/>
-            </w:tcBorders>
-            <w:shd w:val="clear" w:color="auto" w:fill="auto"/>
-          </w:tcPr>
-          <w:p>
-            <w:r>
-              <w:t>7</w:t>
-            </w:r>
-          </w:p>
-        </w:tc>
-        <w:tc>
-          <w:tcPr>
-            <w:tcW w:w="554" w:type="pct"/>
-            <w:tcBorders>
-              <w:bottom w:val="single" w:sz="12" w:space="0" w:color="auto"/>
-            </w:tcBorders>
-            <w:shd w:val="clear" w:color="auto" w:fill="auto"/>
-          </w:tcPr>
-          <w:p>
-            <w:r>
-              <w:t>8</w:t>
-            </w:r>
-          </w:p>
-        </w:tc>
-      </w:tr>
-      <w:tr>
-        <w:trPr>
-          <w:trHeight w:val="20"/>
-        </w:trPr>
-        <w:tc>
-          <w:tcPr>
-            <w:tcW w:w="556" w:type="pct"/>
-            <w:tcBorders>
-              <w:top w:val="single" w:sz="12" w:space="0" w:color="auto"/>
-              <w:right w:val="single" w:sz="12" w:space="0" w:color="auto"/>
-            </w:tcBorders>
-            <w:shd w:val="clear" w:color="auto" w:fill="auto"/>
-          </w:tcPr>
-          <w:p>
-            <w:r>
-              <w:t>1</w:t>
-            </w:r>
-          </w:p>
-        </w:tc>
-        <w:tc>
-          <w:tcPr>
-            <w:tcW w:w="556" w:type="pct"/>
-            <w:tcBorders>
-              <w:top w:val="single" w:sz="12" w:space="0" w:color="auto"/>
-              <w:left w:val="single" w:sz="12" w:space="0" w:color="auto"/>
-            </w:tcBorders>
-            <w:shd w:val="clear" w:color="auto" w:fill="auto"/>
-          </w:tcPr>
-          <w:p>
-            <w:pPr>
-              <w:rPr>
-                <w:lang w:val="en-US"/>
-              </w:rPr>
-            </w:pPr>
-            <w:r>
-              <w:rPr>
-                <w:lang w:val="en-US"/>
-              </w:rPr>
-              <w:t>0</w:t>
-            </w:r>
-          </w:p>
-        </w:tc>
-        <w:tc>
-          <w:tcPr>
-            <w:tcW w:w="556" w:type="pct"/>
-            <w:tcBorders>
-              <w:top w:val="single" w:sz="12" w:space="0" w:color="auto"/>
-            </w:tcBorders>
-            <w:shd w:val="clear" w:color="auto" w:fill="auto"/>
-          </w:tcPr>
-          <w:p>
-            <w:pPr>
-              <w:rPr>
-                <w:lang w:val="en-US"/>
-              </w:rPr>
-            </w:pPr>
-            <w:r>
-              <w:t>2</w:t>
-            </w:r>
-          </w:p>
-        </w:tc>
-        <w:tc>
-          <w:tcPr>
-            <w:tcW w:w="556" w:type="pct"/>
-            <w:tcBorders>
-              <w:top w:val="single" w:sz="12" w:space="0" w:color="auto"/>
-            </w:tcBorders>
-            <w:shd w:val="clear" w:color="auto" w:fill="auto"/>
-          </w:tcPr>
-          <w:p>
-            <w:pPr>
-              <w:rPr>
-                <w:lang w:val="en-US"/>
-              </w:rPr>
-            </w:pPr>
-            <w:r>
-              <w:rPr>
-                <w:lang w:val="en-US"/>
-              </w:rPr>
-              <w:t>3</w:t>
-            </w:r>
-          </w:p>
-        </w:tc>
-        <w:tc>
-          <w:tcPr>
-            <w:tcW w:w="556" w:type="pct"/>
-            <w:tcBorders>
-              <w:top w:val="single" w:sz="12" w:space="0" w:color="auto"/>
-            </w:tcBorders>
-            <w:shd w:val="clear" w:color="auto" w:fill="ED7D31" w:themeFill="accent2"/>
-          </w:tcPr>
-          <w:p>
-            <w:pPr>
-              <w:rPr>
-                <w:lang w:val="en-US"/>
-              </w:rPr>
-            </w:pPr>
-            <w:r>
-              <w:rPr>
-                <w:lang w:val="en-US"/>
-              </w:rPr>
-              <w:t>4</w:t>
-            </w:r>
-          </w:p>
-        </w:tc>
-        <w:tc>
-          <w:tcPr>
-            <w:tcW w:w="556" w:type="pct"/>
-            <w:tcBorders>
-              <w:top w:val="single" w:sz="12" w:space="0" w:color="auto"/>
-            </w:tcBorders>
-            <w:shd w:val="clear" w:color="auto" w:fill="ED7D31" w:themeFill="accent2"/>
-          </w:tcPr>
-          <w:p>
-            <w:pPr>
-              <w:rPr>
-                <w:lang w:val="en-US"/>
-              </w:rPr>
-            </w:pPr>
-            <w:r>
-              <w:rPr>
-                <w:lang w:val="en-US"/>
-              </w:rPr>
-              <w:t>4</w:t>
-            </w:r>
-          </w:p>
-        </w:tc>
-        <w:tc>
-          <w:tcPr>
-            <w:tcW w:w="556" w:type="pct"/>
-            <w:tcBorders>
-              <w:top w:val="single" w:sz="12" w:space="0" w:color="auto"/>
-            </w:tcBorders>
-            <w:shd w:val="clear" w:color="auto" w:fill="ED7D31" w:themeFill="accent2"/>
-          </w:tcPr>
-          <w:p>
-            <w:pPr>
-              <w:rPr>
-                <w:lang w:val="en-US"/>
-              </w:rPr>
-            </w:pPr>
-            <w:r>
-              <w:t>4</w:t>
-            </w:r>
-          </w:p>
-        </w:tc>
-        <w:tc>
-          <w:tcPr>
-            <w:tcW w:w="556" w:type="pct"/>
-            <w:tcBorders>
-              <w:top w:val="single" w:sz="12" w:space="0" w:color="auto"/>
-            </w:tcBorders>
-            <w:shd w:val="clear" w:color="auto" w:fill="auto"/>
-          </w:tcPr>
-          <w:p>
-            <w:pPr>
-              <w:rPr>
-                <w:lang w:val="en-US"/>
-              </w:rPr>
-            </w:pPr>
-            <w:r>
-              <w:rPr>
-                <w:lang w:val="en-US"/>
-              </w:rPr>
-              <w:t>3</w:t>
-            </w:r>
-          </w:p>
-        </w:tc>
-        <w:tc>
-          <w:tcPr>
-            <w:tcW w:w="554" w:type="pct"/>
-            <w:tcBorders>
-              <w:top w:val="single" w:sz="12" w:space="0" w:color="auto"/>
-            </w:tcBorders>
-            <w:shd w:val="clear" w:color="auto" w:fill="ED7D31" w:themeFill="accent2"/>
-          </w:tcPr>
-          <w:p>
-            <w:pPr>
-              <w:rPr>
-                <w:lang w:val="en-US"/>
-              </w:rPr>
-            </w:pPr>
-            <w:r>
-              <w:t>4</w:t>
-            </w:r>
-          </w:p>
-        </w:tc>
-      </w:tr>
-      <w:tr>
-        <w:trPr>
-          <w:trHeight w:val="20"/>
-        </w:trPr>
-        <w:tc>
-          <w:tcPr>
-            <w:tcW w:w="556" w:type="pct"/>
-            <w:tcBorders>
-              <w:right w:val="single" w:sz="12" w:space="0" w:color="auto"/>
-            </w:tcBorders>
-            <w:shd w:val="clear" w:color="auto" w:fill="auto"/>
-          </w:tcPr>
-          <w:p>
-            <w:r>
-              <w:t>2</w:t>
-            </w:r>
-          </w:p>
-        </w:tc>
-        <w:tc>
-          <w:tcPr>
-            <w:tcW w:w="556" w:type="pct"/>
-            <w:tcBorders>
-              <w:left w:val="single" w:sz="12" w:space="0" w:color="auto"/>
-            </w:tcBorders>
-            <w:shd w:val="clear" w:color="auto" w:fill="auto"/>
-          </w:tcPr>
-          <w:p/>
-        </w:tc>
-        <w:tc>
-          <w:tcPr>
-            <w:tcW w:w="556" w:type="pct"/>
-            <w:shd w:val="clear" w:color="auto" w:fill="auto"/>
-          </w:tcPr>
-          <w:p>
-            <w:pPr>
-              <w:rPr>
-                <w:lang w:val="en-US"/>
-              </w:rPr>
-            </w:pPr>
-            <w:r>
-              <w:rPr>
-                <w:lang w:val="en-US"/>
-              </w:rPr>
-              <w:t>0</w:t>
-            </w:r>
-          </w:p>
-        </w:tc>
-        <w:tc>
-          <w:tcPr>
-            <w:tcW w:w="556" w:type="pct"/>
-            <w:shd w:val="clear" w:color="auto" w:fill="auto"/>
-          </w:tcPr>
-          <w:p>
-            <w:pPr>
-              <w:rPr>
-                <w:lang w:val="en-US"/>
-              </w:rPr>
-            </w:pPr>
-            <w:r>
-              <w:rPr>
-                <w:lang w:val="en-US"/>
-              </w:rPr>
-              <w:t>2</w:t>
-            </w:r>
-          </w:p>
-        </w:tc>
-        <w:tc>
-          <w:tcPr>
-            <w:tcW w:w="556" w:type="pct"/>
-            <w:shd w:val="clear" w:color="auto" w:fill="auto"/>
-          </w:tcPr>
-          <w:p>
-            <w:pPr>
-              <w:rPr>
-                <w:lang w:val="en-US"/>
-              </w:rPr>
-            </w:pPr>
-            <w:r>
-              <w:rPr>
-                <w:lang w:val="en-US"/>
-              </w:rPr>
-              <w:t>3</w:t>
-            </w:r>
-          </w:p>
-        </w:tc>
-        <w:tc>
-          <w:tcPr>
-            <w:tcW w:w="556" w:type="pct"/>
-            <w:shd w:val="clear" w:color="auto" w:fill="auto"/>
-          </w:tcPr>
-          <w:p>
-            <w:pPr>
-              <w:rPr>
-                <w:lang w:val="en-US"/>
-              </w:rPr>
-            </w:pPr>
-            <w:r>
-              <w:rPr>
-                <w:lang w:val="en-US"/>
-              </w:rPr>
-              <w:t>3</w:t>
-            </w:r>
-          </w:p>
-        </w:tc>
-        <w:tc>
-          <w:tcPr>
-            <w:tcW w:w="556" w:type="pct"/>
-            <w:shd w:val="clear" w:color="auto" w:fill="auto"/>
-          </w:tcPr>
-          <w:p>
-            <w:pPr>
-              <w:rPr>
-                <w:lang w:val="en-US"/>
-              </w:rPr>
-            </w:pPr>
-            <w:r>
-              <w:t>3</w:t>
-            </w:r>
-          </w:p>
-        </w:tc>
-        <w:tc>
-          <w:tcPr>
-            <w:tcW w:w="556" w:type="pct"/>
-            <w:shd w:val="clear" w:color="auto" w:fill="auto"/>
-          </w:tcPr>
-          <w:p>
-            <w:pPr>
-              <w:rPr>
-                <w:lang w:val="en-US"/>
-              </w:rPr>
-            </w:pPr>
-            <w:r>
-              <w:rPr>
-                <w:lang w:val="en-US"/>
-              </w:rPr>
-              <w:t>2</w:t>
-            </w:r>
-          </w:p>
-        </w:tc>
-        <w:tc>
-          <w:tcPr>
-            <w:tcW w:w="554" w:type="pct"/>
-            <w:shd w:val="clear" w:color="auto" w:fill="auto"/>
-          </w:tcPr>
-          <w:p>
-            <w:pPr>
-              <w:rPr>
-                <w:lang w:val="en-US"/>
-              </w:rPr>
-            </w:pPr>
-            <w:r>
-              <w:t>3</w:t>
-            </w:r>
-          </w:p>
-        </w:tc>
-      </w:tr>
-      <w:tr>
-        <w:trPr>
-          <w:trHeight w:val="20"/>
-        </w:trPr>
-        <w:tc>
-          <w:tcPr>
-            <w:tcW w:w="556" w:type="pct"/>
-            <w:tcBorders>
-              <w:right w:val="single" w:sz="12" w:space="0" w:color="auto"/>
-            </w:tcBorders>
-            <w:shd w:val="clear" w:color="auto" w:fill="auto"/>
-          </w:tcPr>
-          <w:p>
-            <w:r>
-              <w:t>3</w:t>
-            </w:r>
-          </w:p>
-        </w:tc>
-        <w:tc>
-          <w:tcPr>
-            <w:tcW w:w="556" w:type="pct"/>
-            <w:tcBorders>
-              <w:left w:val="single" w:sz="12" w:space="0" w:color="auto"/>
-            </w:tcBorders>
-            <w:shd w:val="clear" w:color="auto" w:fill="auto"/>
-          </w:tcPr>
-          <w:p/>
-        </w:tc>
-        <w:tc>
-          <w:tcPr>
-            <w:tcW w:w="556" w:type="pct"/>
-            <w:shd w:val="clear" w:color="auto" w:fill="auto"/>
-          </w:tcPr>
-          <w:p>
-            <w:pPr>
-              <w:rPr>
-                <w:lang w:val="en-US"/>
-              </w:rPr>
-            </w:pPr>
-          </w:p>
-        </w:tc>
-        <w:tc>
-          <w:tcPr>
-            <w:tcW w:w="556" w:type="pct"/>
-            <w:shd w:val="clear" w:color="auto" w:fill="auto"/>
-          </w:tcPr>
-          <w:p>
-            <w:pPr>
-              <w:rPr>
-                <w:lang w:val="en-US"/>
-              </w:rPr>
-            </w:pPr>
-            <w:r>
-              <w:rPr>
-                <w:lang w:val="en-US"/>
-              </w:rPr>
-              <w:t>0</w:t>
-            </w:r>
-          </w:p>
-        </w:tc>
-        <w:tc>
-          <w:tcPr>
-            <w:tcW w:w="556" w:type="pct"/>
-            <w:shd w:val="clear" w:color="auto" w:fill="auto"/>
-          </w:tcPr>
-          <w:p>
-            <w:pPr>
-              <w:rPr>
-                <w:lang w:val="en-US"/>
-              </w:rPr>
-            </w:pPr>
-            <w:r>
-              <w:rPr>
-                <w:lang w:val="en-US"/>
-              </w:rPr>
-              <w:t>3</w:t>
-            </w:r>
-          </w:p>
-        </w:tc>
-        <w:tc>
-          <w:tcPr>
-            <w:tcW w:w="556" w:type="pct"/>
-            <w:shd w:val="clear" w:color="auto" w:fill="auto"/>
-          </w:tcPr>
-          <w:p>
-            <w:pPr>
-              <w:rPr>
-                <w:lang w:val="en-US"/>
-              </w:rPr>
-            </w:pPr>
-            <w:r>
-              <w:rPr>
-                <w:lang w:val="en-US"/>
-              </w:rPr>
-              <w:t>3</w:t>
-            </w:r>
-          </w:p>
-        </w:tc>
-        <w:tc>
-          <w:tcPr>
-            <w:tcW w:w="556" w:type="pct"/>
-            <w:shd w:val="clear" w:color="auto" w:fill="auto"/>
-          </w:tcPr>
-          <w:p>
-            <w:pPr>
-              <w:rPr>
-                <w:lang w:val="en-US"/>
-              </w:rPr>
-            </w:pPr>
-            <w:r>
-              <w:t>3</w:t>
-            </w:r>
-          </w:p>
-        </w:tc>
-        <w:tc>
-          <w:tcPr>
-            <w:tcW w:w="556" w:type="pct"/>
-            <w:shd w:val="clear" w:color="auto" w:fill="auto"/>
-          </w:tcPr>
-          <w:p>
-            <w:pPr>
-              <w:rPr>
-                <w:lang w:val="en-US"/>
-              </w:rPr>
-            </w:pPr>
-            <w:r>
-              <w:rPr>
-                <w:lang w:val="en-US"/>
-              </w:rPr>
-              <w:t>2</w:t>
-            </w:r>
-          </w:p>
-        </w:tc>
-        <w:tc>
-          <w:tcPr>
-            <w:tcW w:w="554" w:type="pct"/>
-            <w:shd w:val="clear" w:color="auto" w:fill="auto"/>
-          </w:tcPr>
-          <w:p>
-            <w:pPr>
-              <w:rPr>
-                <w:lang w:val="en-US"/>
-              </w:rPr>
-            </w:pPr>
-            <w:r>
-              <w:t>3</w:t>
-            </w:r>
-          </w:p>
-        </w:tc>
-      </w:tr>
-      <w:tr>
-        <w:trPr>
-          <w:trHeight w:val="20"/>
-        </w:trPr>
-        <w:tc>
-          <w:tcPr>
-            <w:tcW w:w="556" w:type="pct"/>
-            <w:tcBorders>
-              <w:right w:val="single" w:sz="12" w:space="0" w:color="auto"/>
-            </w:tcBorders>
-            <w:shd w:val="clear" w:color="auto" w:fill="auto"/>
-          </w:tcPr>
-          <w:p>
-            <w:r>
-              <w:t>4</w:t>
-            </w:r>
-          </w:p>
-        </w:tc>
-        <w:tc>
-          <w:tcPr>
-            <w:tcW w:w="556" w:type="pct"/>
-            <w:tcBorders>
-              <w:left w:val="single" w:sz="12" w:space="0" w:color="auto"/>
-            </w:tcBorders>
-            <w:shd w:val="clear" w:color="auto" w:fill="auto"/>
-          </w:tcPr>
-          <w:p/>
-        </w:tc>
-        <w:tc>
-          <w:tcPr>
-            <w:tcW w:w="556" w:type="pct"/>
-            <w:shd w:val="clear" w:color="auto" w:fill="auto"/>
-          </w:tcPr>
-          <w:p/>
-        </w:tc>
-        <w:tc>
-          <w:tcPr>
-            <w:tcW w:w="556" w:type="pct"/>
-            <w:shd w:val="clear" w:color="auto" w:fill="auto"/>
-          </w:tcPr>
-          <w:p/>
-        </w:tc>
-        <w:tc>
-          <w:tcPr>
-            <w:tcW w:w="556" w:type="pct"/>
-            <w:shd w:val="clear" w:color="auto" w:fill="auto"/>
-          </w:tcPr>
-          <w:p>
-            <w:pPr>
-              <w:rPr>
-                <w:lang w:val="en-US"/>
-              </w:rPr>
-            </w:pPr>
-            <w:r>
-              <w:rPr>
-                <w:lang w:val="en-US"/>
-              </w:rPr>
-              <w:t>0</w:t>
-            </w:r>
-          </w:p>
-        </w:tc>
-        <w:tc>
-          <w:tcPr>
-            <w:tcW w:w="556" w:type="pct"/>
-            <w:shd w:val="clear" w:color="auto" w:fill="ED7D31" w:themeFill="accent2"/>
-          </w:tcPr>
-          <w:p>
-            <w:pPr>
-              <w:rPr>
-                <w:lang w:val="en-US"/>
-              </w:rPr>
-            </w:pPr>
-            <w:r>
-              <w:rPr>
-                <w:lang w:val="en-US"/>
-              </w:rPr>
-              <w:t>4</w:t>
-            </w:r>
-          </w:p>
-        </w:tc>
-        <w:tc>
-          <w:tcPr>
-            <w:tcW w:w="556" w:type="pct"/>
-            <w:shd w:val="clear" w:color="auto" w:fill="ED7D31" w:themeFill="accent2"/>
-          </w:tcPr>
-          <w:p>
-            <w:pPr>
-              <w:rPr>
-                <w:lang w:val="en-US"/>
-              </w:rPr>
-            </w:pPr>
-            <w:r>
-              <w:rPr>
-                <w:lang w:val="en-US"/>
-              </w:rPr>
-              <w:t>4</w:t>
-            </w:r>
-          </w:p>
-        </w:tc>
-        <w:tc>
-          <w:tcPr>
-            <w:tcW w:w="556" w:type="pct"/>
-            <w:shd w:val="clear" w:color="auto" w:fill="auto"/>
-          </w:tcPr>
-          <w:p>
-            <w:pPr>
-              <w:rPr>
-                <w:lang w:val="en-US"/>
-              </w:rPr>
-            </w:pPr>
-            <w:r>
-              <w:t>3</w:t>
-            </w:r>
-          </w:p>
-        </w:tc>
-        <w:tc>
-          <w:tcPr>
-            <w:tcW w:w="554" w:type="pct"/>
-            <w:shd w:val="clear" w:color="auto" w:fill="auto"/>
-          </w:tcPr>
-          <w:p>
-            <w:pPr>
-              <w:rPr>
-                <w:lang w:val="en-US"/>
-              </w:rPr>
-            </w:pPr>
-            <w:r>
-              <w:t>3</w:t>
-            </w:r>
-          </w:p>
-        </w:tc>
-      </w:tr>
-      <w:tr>
-        <w:trPr>
-          <w:trHeight w:val="20"/>
-        </w:trPr>
-        <w:tc>
-          <w:tcPr>
-            <w:tcW w:w="556" w:type="pct"/>
-            <w:tcBorders>
-              <w:right w:val="single" w:sz="12" w:space="0" w:color="auto"/>
-            </w:tcBorders>
-            <w:shd w:val="clear" w:color="auto" w:fill="auto"/>
-          </w:tcPr>
-          <w:p>
-            <w:r>
-              <w:t>5</w:t>
-            </w:r>
-          </w:p>
-        </w:tc>
-        <w:tc>
-          <w:tcPr>
-            <w:tcW w:w="556" w:type="pct"/>
-            <w:tcBorders>
-              <w:left w:val="single" w:sz="12" w:space="0" w:color="auto"/>
-            </w:tcBorders>
-            <w:shd w:val="clear" w:color="auto" w:fill="auto"/>
-          </w:tcPr>
-          <w:p/>
-        </w:tc>
-        <w:tc>
-          <w:tcPr>
-            <w:tcW w:w="556" w:type="pct"/>
-            <w:shd w:val="clear" w:color="auto" w:fill="auto"/>
-          </w:tcPr>
-          <w:p/>
-        </w:tc>
-        <w:tc>
-          <w:tcPr>
-            <w:tcW w:w="556" w:type="pct"/>
-            <w:shd w:val="clear" w:color="auto" w:fill="auto"/>
-          </w:tcPr>
-          <w:p/>
-        </w:tc>
-        <w:tc>
-          <w:tcPr>
-            <w:tcW w:w="556" w:type="pct"/>
-            <w:shd w:val="clear" w:color="auto" w:fill="auto"/>
-          </w:tcPr>
-          <w:p/>
-        </w:tc>
-        <w:tc>
-          <w:tcPr>
-            <w:tcW w:w="556" w:type="pct"/>
-            <w:shd w:val="clear" w:color="auto" w:fill="auto"/>
-          </w:tcPr>
-          <w:p>
-            <w:pPr>
-              <w:rPr>
-                <w:lang w:val="en-US"/>
-              </w:rPr>
-            </w:pPr>
-            <w:r>
-              <w:rPr>
-                <w:lang w:val="en-US"/>
-              </w:rPr>
-              <w:t>0</w:t>
-            </w:r>
-          </w:p>
-        </w:tc>
-        <w:tc>
-          <w:tcPr>
-            <w:tcW w:w="556" w:type="pct"/>
-            <w:shd w:val="clear" w:color="auto" w:fill="auto"/>
-          </w:tcPr>
-          <w:p>
-            <w:pPr>
-              <w:rPr>
-                <w:lang w:val="en-US"/>
-              </w:rPr>
-            </w:pPr>
-            <w:r>
-              <w:rPr>
-                <w:lang w:val="en-US"/>
-              </w:rPr>
-              <w:t>2</w:t>
-            </w:r>
-          </w:p>
-        </w:tc>
-        <w:tc>
-          <w:tcPr>
-            <w:tcW w:w="556" w:type="pct"/>
-            <w:shd w:val="clear" w:color="auto" w:fill="auto"/>
-          </w:tcPr>
-          <w:p>
-            <w:pPr>
-              <w:rPr>
-                <w:lang w:val="en-US"/>
-              </w:rPr>
-            </w:pPr>
-            <w:r>
-              <w:rPr>
-                <w:lang w:val="en-US"/>
-              </w:rPr>
-              <w:t>2</w:t>
-            </w:r>
-          </w:p>
-        </w:tc>
-        <w:tc>
-          <w:tcPr>
-            <w:tcW w:w="554" w:type="pct"/>
-            <w:shd w:val="clear" w:color="auto" w:fill="auto"/>
-          </w:tcPr>
-          <w:p>
-            <w:pPr>
-              <w:rPr>
-                <w:b/>
-                <w:bCs/>
-                <w:lang w:val="en-US"/>
-              </w:rPr>
-            </w:pPr>
-            <w:r>
-              <w:t>3</w:t>
-            </w:r>
-          </w:p>
-        </w:tc>
-      </w:tr>
-      <w:tr>
-        <w:trPr>
-          <w:trHeight w:val="20"/>
-        </w:trPr>
-        <w:tc>
-          <w:tcPr>
-            <w:tcW w:w="556" w:type="pct"/>
-            <w:tcBorders>
-              <w:right w:val="single" w:sz="12" w:space="0" w:color="auto"/>
-            </w:tcBorders>
-            <w:shd w:val="clear" w:color="auto" w:fill="auto"/>
-          </w:tcPr>
-          <w:p>
-            <w:r>
-              <w:t>6</w:t>
-            </w:r>
-          </w:p>
-        </w:tc>
-        <w:tc>
-          <w:tcPr>
-            <w:tcW w:w="556" w:type="pct"/>
-            <w:tcBorders>
-              <w:left w:val="single" w:sz="12" w:space="0" w:color="auto"/>
-            </w:tcBorders>
-            <w:shd w:val="clear" w:color="auto" w:fill="auto"/>
-          </w:tcPr>
-          <w:p/>
-        </w:tc>
-        <w:tc>
-          <w:tcPr>
-            <w:tcW w:w="556" w:type="pct"/>
-            <w:shd w:val="clear" w:color="auto" w:fill="auto"/>
-          </w:tcPr>
-          <w:p/>
-        </w:tc>
-        <w:tc>
-          <w:tcPr>
-            <w:tcW w:w="556" w:type="pct"/>
-            <w:shd w:val="clear" w:color="auto" w:fill="auto"/>
-          </w:tcPr>
-          <w:p/>
-        </w:tc>
-        <w:tc>
-          <w:tcPr>
-            <w:tcW w:w="556" w:type="pct"/>
-            <w:shd w:val="clear" w:color="auto" w:fill="auto"/>
-          </w:tcPr>
-          <w:p/>
-        </w:tc>
-        <w:tc>
-          <w:tcPr>
-            <w:tcW w:w="556" w:type="pct"/>
-            <w:shd w:val="clear" w:color="auto" w:fill="auto"/>
-          </w:tcPr>
-          <w:p/>
-        </w:tc>
-        <w:tc>
-          <w:tcPr>
-            <w:tcW w:w="556" w:type="pct"/>
-            <w:shd w:val="clear" w:color="auto" w:fill="auto"/>
-          </w:tcPr>
-          <w:p>
-            <w:pPr>
-              <w:rPr>
-                <w:lang w:val="en-US"/>
-              </w:rPr>
-            </w:pPr>
-            <w:r>
-              <w:rPr>
-                <w:lang w:val="en-US"/>
-              </w:rPr>
-              <w:t>0</w:t>
-            </w:r>
-          </w:p>
-        </w:tc>
-        <w:tc>
-          <w:tcPr>
-            <w:tcW w:w="556" w:type="pct"/>
-            <w:shd w:val="clear" w:color="auto" w:fill="auto"/>
-          </w:tcPr>
-          <w:p>
-            <w:pPr>
-              <w:rPr>
-                <w:lang w:val="en-US"/>
-              </w:rPr>
-            </w:pPr>
-            <w:r>
-              <w:rPr>
-                <w:lang w:val="en-US"/>
-              </w:rPr>
-              <w:t>2</w:t>
-            </w:r>
-          </w:p>
-        </w:tc>
-        <w:tc>
-          <w:tcPr>
-            <w:tcW w:w="554" w:type="pct"/>
-            <w:shd w:val="clear" w:color="auto" w:fill="auto"/>
-          </w:tcPr>
-          <w:p>
-            <w:pPr>
-              <w:rPr>
-                <w:lang w:val="en-US"/>
-              </w:rPr>
-            </w:pPr>
-            <w:r>
-              <w:rPr>
-                <w:lang w:val="en-US"/>
-              </w:rPr>
-              <w:t>3</w:t>
-            </w:r>
-          </w:p>
-        </w:tc>
-      </w:tr>
-      <w:tr>
-        <w:trPr>
-          <w:trHeight w:val="20"/>
-        </w:trPr>
-        <w:tc>
-          <w:tcPr>
-            <w:tcW w:w="556" w:type="pct"/>
-            <w:tcBorders>
-              <w:right w:val="single" w:sz="12" w:space="0" w:color="auto"/>
-            </w:tcBorders>
-            <w:shd w:val="clear" w:color="auto" w:fill="auto"/>
-          </w:tcPr>
-          <w:p>
-            <w:r>
-              <w:t>7</w:t>
-            </w:r>
-          </w:p>
-        </w:tc>
-        <w:tc>
-          <w:tcPr>
-            <w:tcW w:w="556" w:type="pct"/>
-            <w:tcBorders>
-              <w:left w:val="single" w:sz="12" w:space="0" w:color="auto"/>
-            </w:tcBorders>
-            <w:shd w:val="clear" w:color="auto" w:fill="auto"/>
-          </w:tcPr>
-          <w:p/>
-        </w:tc>
-        <w:tc>
-          <w:tcPr>
-            <w:tcW w:w="556" w:type="pct"/>
-            <w:shd w:val="clear" w:color="auto" w:fill="auto"/>
-          </w:tcPr>
-          <w:p/>
-        </w:tc>
-        <w:tc>
-          <w:tcPr>
-            <w:tcW w:w="556" w:type="pct"/>
-            <w:shd w:val="clear" w:color="auto" w:fill="auto"/>
-          </w:tcPr>
-          <w:p/>
-        </w:tc>
-        <w:tc>
-          <w:tcPr>
-            <w:tcW w:w="556" w:type="pct"/>
-            <w:shd w:val="clear" w:color="auto" w:fill="auto"/>
-          </w:tcPr>
-          <w:p/>
-        </w:tc>
-        <w:tc>
-          <w:tcPr>
-            <w:tcW w:w="556" w:type="pct"/>
-            <w:shd w:val="clear" w:color="auto" w:fill="auto"/>
-          </w:tcPr>
-          <w:p/>
-        </w:tc>
-        <w:tc>
-          <w:tcPr>
-            <w:tcW w:w="556" w:type="pct"/>
-            <w:shd w:val="clear" w:color="auto" w:fill="auto"/>
-          </w:tcPr>
-          <w:p/>
-        </w:tc>
-        <w:tc>
-          <w:tcPr>
-            <w:tcW w:w="556" w:type="pct"/>
-            <w:shd w:val="clear" w:color="auto" w:fill="auto"/>
-          </w:tcPr>
-          <w:p>
-            <w:pPr>
-              <w:rPr>
-                <w:lang w:val="en-US"/>
-              </w:rPr>
-            </w:pPr>
-            <w:r>
-              <w:rPr>
-                <w:lang w:val="en-US"/>
-              </w:rPr>
-              <w:t>0</w:t>
-            </w:r>
-          </w:p>
-        </w:tc>
-        <w:tc>
-          <w:tcPr>
-            <w:tcW w:w="554" w:type="pct"/>
-            <w:shd w:val="clear" w:color="auto" w:fill="auto"/>
-          </w:tcPr>
-          <w:p>
-            <w:pPr>
-              <w:rPr>
-                <w:lang w:val="en-US"/>
-              </w:rPr>
-            </w:pPr>
-            <w:r>
-              <w:t>2</w:t>
-            </w:r>
-          </w:p>
-        </w:tc>
-      </w:tr>
-      <w:tr>
-        <w:trPr>
-          <w:trHeight w:val="20"/>
-        </w:trPr>
-        <w:tc>
-          <w:tcPr>
-            <w:tcW w:w="556" w:type="pct"/>
-            <w:tcBorders>
-              <w:right w:val="single" w:sz="12" w:space="0" w:color="auto"/>
-            </w:tcBorders>
-            <w:shd w:val="clear" w:color="auto" w:fill="auto"/>
-          </w:tcPr>
-          <w:p>
-            <w:r>
-              <w:t>8</w:t>
-            </w:r>
-          </w:p>
-        </w:tc>
-        <w:tc>
-          <w:tcPr>
-            <w:tcW w:w="556" w:type="pct"/>
-            <w:tcBorders>
-              <w:left w:val="single" w:sz="12" w:space="0" w:color="auto"/>
-            </w:tcBorders>
-            <w:shd w:val="clear" w:color="auto" w:fill="auto"/>
-          </w:tcPr>
-          <w:p/>
-        </w:tc>
-        <w:tc>
-          <w:tcPr>
-            <w:tcW w:w="556" w:type="pct"/>
-            <w:shd w:val="clear" w:color="auto" w:fill="auto"/>
-          </w:tcPr>
-          <w:p/>
-        </w:tc>
-        <w:tc>
-          <w:tcPr>
-            <w:tcW w:w="556" w:type="pct"/>
-            <w:shd w:val="clear" w:color="auto" w:fill="auto"/>
-          </w:tcPr>
-          <w:p/>
-        </w:tc>
-        <w:tc>
-          <w:tcPr>
-            <w:tcW w:w="556" w:type="pct"/>
-            <w:shd w:val="clear" w:color="auto" w:fill="auto"/>
-          </w:tcPr>
-          <w:p/>
-        </w:tc>
-        <w:tc>
-          <w:tcPr>
-            <w:tcW w:w="556" w:type="pct"/>
-            <w:shd w:val="clear" w:color="auto" w:fill="auto"/>
-          </w:tcPr>
-          <w:p/>
-        </w:tc>
-        <w:tc>
-          <w:tcPr>
-            <w:tcW w:w="556" w:type="pct"/>
-            <w:shd w:val="clear" w:color="auto" w:fill="auto"/>
-          </w:tcPr>
-          <w:p/>
-        </w:tc>
-        <w:tc>
-          <w:tcPr>
-            <w:tcW w:w="556" w:type="pct"/>
-            <w:shd w:val="clear" w:color="auto" w:fill="auto"/>
-          </w:tcPr>
-          <w:p/>
-        </w:tc>
-        <w:tc>
-          <w:tcPr>
-            <w:tcW w:w="554" w:type="pct"/>
-            <w:shd w:val="clear" w:color="auto" w:fill="auto"/>
-          </w:tcPr>
-          <w:p>
-            <w:pPr>
-              <w:rPr>
-                <w:lang w:val="en-US"/>
-              </w:rPr>
-            </w:pPr>
-            <w:r>
-              <w:rPr>
-                <w:lang w:val="en-US"/>
-              </w:rPr>
-              <w:t>0</w:t>
-            </w:r>
-          </w:p>
-        </w:tc>
-      </w:tr>
-    </w:tbl>
-    <w:p>
-      <w:r>
-        <w:t xml:space="preserve">Максимальную длину </w:t>
-      </w:r>
-      <w:r>
-        <w:t>4</w:t>
-      </w:r>
-      <w:r>
-        <w:t xml:space="preserve"> дают </w:t>
-      </w:r>
-      <w:r>
-        <w:t>6</w:t>
-      </w:r>
-      <w:r>
-        <w:t xml:space="preserve"> пар множеств</w:t>
-      </w:r>
-      <w:r>
-        <w:t xml:space="preserve">: </w:t>
-      </w:r>
-      <w:r>
-        <w:t>ψ</w:t>
-      </w:r>
-      <w:r>
-        <w:t>1</w:t>
-      </w:r>
-      <w:r>
-        <w:t xml:space="preserve"> </w:t>
-      </w:r>
-      <w:r>
-        <w:t>и ψ</w:t>
-      </w:r>
-      <w:r>
-        <w:t>4</w:t>
-      </w:r>
-      <w:r>
-        <w:t>, ψ</w:t>
-      </w:r>
-      <w:r>
-        <w:t>1</w:t>
-      </w:r>
-      <w:r>
-        <w:t xml:space="preserve"> и ψ</w:t>
-      </w:r>
-      <w:r>
-        <w:t>5</w:t>
-      </w:r>
-      <w:r>
-        <w:t>, ψ</w:t>
-      </w:r>
-      <w:r>
-        <w:t>1</w:t>
-      </w:r>
-      <w:r>
-        <w:t xml:space="preserve"> и ψ</w:t>
-      </w:r>
-      <w:r>
-        <w:t>6</w:t>
-      </w:r>
-      <w:r>
-        <w:t>, ψ</w:t>
-      </w:r>
-      <w:r>
-        <w:t>1</w:t>
-      </w:r>
-      <w:r>
-        <w:t xml:space="preserve"> и ψ</w:t>
-      </w:r>
-      <w:r>
-        <w:t>8</w:t>
-      </w:r>
-      <w:r>
-        <w:t xml:space="preserve">, </w:t>
-      </w:r>
-      <w:r>
-        <w:t>ψ</w:t>
-      </w:r>
-      <w:r>
-        <w:t>4</w:t>
-      </w:r>
-      <w:r>
-        <w:t xml:space="preserve"> и ψ</w:t>
-      </w:r>
-      <w:r>
-        <w:t>5</w:t>
-      </w:r>
-      <w:r>
-        <w:t xml:space="preserve">, </w:t>
-      </w:r>
-      <w:r>
-        <w:t>ψ</w:t>
-      </w:r>
-      <w:r>
-        <w:t>4</w:t>
-      </w:r>
-      <w:r>
-        <w:t xml:space="preserve"> и ψ</w:t>
-      </w:r>
-      <w:r>
-        <w:t>6</w:t>
-      </w:r>
-      <w:r>
-        <w:t>.</w:t>
-      </w:r>
-    </w:p>
-    <w:p>
-      <w:r>
-        <w:t>Возьмем множества ψ</w:t>
-      </w:r>
-      <w:r>
-        <w:t>1</w:t>
-      </w:r>
-      <w:r>
-        <w:t xml:space="preserve"> </w:t>
-      </w:r>
-      <w:r>
-        <w:t>и ψ</w:t>
-      </w:r>
-      <w:r>
-        <w:t>8</w:t>
-      </w:r>
-    </w:p>
-    <w:p>
-      <w:r>
-        <w:t>ψ1 [u1-8, u1-6]</w:t>
-      </w:r>
-    </w:p>
-    <w:p>
-      <w:r>
-        <w:t>ψ</w:t>
-      </w:r>
-      <w:r>
-        <w:t>8</w:t>
-      </w:r>
-      <w:r>
-        <w:t xml:space="preserve"> [u2-6, u1-10]</w:t>
-      </w:r>
-    </w:p>
-    <w:p>
-      <w:pPr>
-        <w:suppressAutoHyphens w:val="0"/>
-      </w:pPr>
-      <w:r>
-        <w:br w:type="page"/>
-      </w:r>
-    </w:p>
-    <w:p>
-      <w:r>
-        <w:lastRenderedPageBreak/>
-        <w:t>В суграфе H’, содержащем максимальное число непересекающихся ребер, ребра, вошедшие в ψ1, проводим внутри гамильтонова цикла, а ребра в ψ</w:t>
-      </w:r>
-      <w:r>
-        <w:t>8</w:t>
-      </w:r>
-      <w:r>
-        <w:t xml:space="preserve"> – вне его.</w:t>
-      </w:r>
-    </w:p>
-    <w:p>
+        <w:t>Все рёбра графа G реализованы. Толщина m=</w:t>
+      </w:r>
       <w:r>
         <w:rPr>
-          <w:noProof/>
+          <w:lang w:val="en-GB"/>
         </w:rPr>
-        <w:drawing>
-          <wp:inline distT="0" distB="0" distL="0" distR="0" wp14:anchorId="38EA12DC" wp14:editId="3880FDA6">
-            <wp:extent cx="5238750" cy="4818978"/>
-            <wp:effectExtent l="0" t="0" r="0" b="1270"/>
-            <wp:docPr id="12" name="Рисунок 12"/>
-            <wp:cNvGraphicFramePr>
-              <a:graphicFrameLocks xmlns:a="http://schemas.openxmlformats.org/drawingml/2006/main" noChangeAspect="1"/>
-            </wp:cNvGraphicFramePr>
-            <a:graphic xmlns:a="http://schemas.openxmlformats.org/drawingml/2006/main">
-              <a:graphicData uri="http://schemas.openxmlformats.org/drawingml/2006/picture">
-                <pic:pic xmlns:pic="http://schemas.openxmlformats.org/drawingml/2006/picture">
-                  <pic:nvPicPr>
-                    <pic:cNvPr id="0" name="Picture 7"/>
-                    <pic:cNvPicPr>
-                      <a:picLocks noChangeAspect="1" noChangeArrowheads="1"/>
-                    </pic:cNvPicPr>
-                  </pic:nvPicPr>
-                  <pic:blipFill>
-                    <a:blip r:embed="rId23">
-                      <a:extLst>
-                        <a:ext uri="{28A0092B-C50C-407E-A947-70E740481C1C}">
-                          <a14:useLocalDpi xmlns:a14="http://schemas.microsoft.com/office/drawing/2010/main" val="0"/>
-                        </a:ext>
-                      </a:extLst>
-                    </a:blip>
-                    <a:srcRect/>
-                    <a:stretch>
-                      <a:fillRect/>
-                    </a:stretch>
-                  </pic:blipFill>
-                  <pic:spPr bwMode="auto">
-                    <a:xfrm>
-                      <a:off x="0" y="0"/>
-                      <a:ext cx="5259491" cy="4838057"/>
-                    </a:xfrm>
-                    <a:prstGeom prst="rect">
-                      <a:avLst/>
-                    </a:prstGeom>
-                    <a:noFill/>
-                    <a:ln>
-                      <a:noFill/>
-                    </a:ln>
-                  </pic:spPr>
-                </pic:pic>
-              </a:graphicData>
-            </a:graphic>
-          </wp:inline>
-        </w:drawing>
-      </w:r>
-    </w:p>
-    <w:p>
-      <w:r>
-        <w:t>Все рёбра графа G реализованы. Толщина m=</w:t>
-      </w:r>
-      <w:r>
         <w:t>2</w:t>
       </w:r>
       <w:r>
@@ -43214,7 +41738,7 @@
       </w:r>
     </w:p>
     <w:sectPr>
-      <w:footerReference w:type="default" r:id="rId24"/>
+      <w:footerReference w:type="default" r:id="rId23"/>
       <w:pgSz w:w="12240" w:h="15840"/>
       <w:pgMar w:top="1440" w:right="1440" w:bottom="1440" w:left="1440" w:header="720" w:footer="720" w:gutter="0"/>
       <w:cols w:space="720"/>

</xml_diff>